<commit_message>
num9: add g(x) plot
</commit_message>
<xml_diff>
--- a/zad9/Zad9.docx
+++ b/zad9/Zad9.docx
@@ -264,131 +264,14 @@
         <w:rPr>
           <w:lang w:val="pl-PL"/>
         </w:rPr>
-        <w:t>W celu</w:t>
-      </w:r>
-      <w:r>
-        <w:rPr>
-          <w:lang w:val="pl-PL"/>
-        </w:rPr>
-        <w:t xml:space="preserve"> usprawnienia obliczania pierwiastka funkcji</w:t>
-      </w:r>
-      <w:r>
-        <w:rPr>
-          <w:lang w:val="pl-PL"/>
-        </w:rPr>
-        <w:t xml:space="preserve"> </w:t>
-      </w:r>
-      <m:oMath>
-        <m:r>
-          <w:rPr>
-            <w:rFonts w:ascii="Cambria Math" w:hAnsi="Cambria Math"/>
-            <w:lang w:val="pl-PL"/>
-          </w:rPr>
-          <m:t>g</m:t>
-        </m:r>
-        <m:d>
-          <m:dPr>
-            <m:ctrlPr>
-              <w:rPr>
-                <w:rFonts w:ascii="Cambria Math" w:hAnsi="Cambria Math"/>
-                <w:i/>
-                <w:lang w:val="pl-PL"/>
-              </w:rPr>
-            </m:ctrlPr>
-          </m:dPr>
-          <m:e>
-            <m:r>
-              <w:rPr>
-                <w:rFonts w:ascii="Cambria Math" w:hAnsi="Cambria Math"/>
-                <w:lang w:val="pl-PL"/>
-              </w:rPr>
-              <m:t>x</m:t>
-            </m:r>
-          </m:e>
-        </m:d>
-        <m:r>
-          <w:rPr>
-            <w:rFonts w:ascii="Cambria Math" w:hAnsi="Cambria Math"/>
-            <w:lang w:val="pl-PL"/>
-          </w:rPr>
-          <m:t>=</m:t>
-        </m:r>
-        <m:sSup>
-          <m:sSupPr>
-            <m:ctrlPr>
-              <w:rPr>
-                <w:rFonts w:ascii="Cambria Math" w:hAnsi="Cambria Math"/>
-                <w:i/>
-                <w:lang w:val="pl-PL"/>
-              </w:rPr>
-            </m:ctrlPr>
-          </m:sSupPr>
-          <m:e>
-            <m:d>
-              <m:dPr>
-                <m:ctrlPr>
-                  <w:rPr>
-                    <w:rFonts w:ascii="Cambria Math" w:hAnsi="Cambria Math"/>
-                    <w:i/>
-                    <w:lang w:val="pl-PL"/>
-                  </w:rPr>
-                </m:ctrlPr>
-              </m:dPr>
-              <m:e>
-                <m:r>
-                  <w:rPr>
-                    <w:rFonts w:ascii="Cambria Math" w:hAnsi="Cambria Math"/>
-                    <w:lang w:val="pl-PL"/>
-                  </w:rPr>
-                  <m:t>sin</m:t>
-                </m:r>
-                <m:d>
-                  <m:dPr>
-                    <m:ctrlPr>
-                      <w:rPr>
-                        <w:rFonts w:ascii="Cambria Math" w:hAnsi="Cambria Math"/>
-                        <w:i/>
-                        <w:lang w:val="pl-PL"/>
-                      </w:rPr>
-                    </m:ctrlPr>
-                  </m:dPr>
-                  <m:e>
-                    <m:r>
-                      <w:rPr>
-                        <w:rFonts w:ascii="Cambria Math" w:hAnsi="Cambria Math"/>
-                        <w:lang w:val="pl-PL"/>
-                      </w:rPr>
-                      <m:t>x</m:t>
-                    </m:r>
-                  </m:e>
-                </m:d>
-                <m:r>
-                  <w:rPr>
-                    <w:rFonts w:ascii="Cambria Math" w:hAnsi="Cambria Math"/>
-                    <w:lang w:val="pl-PL"/>
-                  </w:rPr>
-                  <m:t>-0.37</m:t>
-                </m:r>
-              </m:e>
-            </m:d>
-          </m:e>
-          <m:sup>
-            <m:r>
-              <w:rPr>
-                <w:rFonts w:ascii="Cambria Math" w:hAnsi="Cambria Math"/>
-                <w:lang w:val="pl-PL"/>
-              </w:rPr>
-              <m:t>2</m:t>
-            </m:r>
-          </m:sup>
-        </m:sSup>
-      </m:oMath>
-      <w:r>
-        <w:rPr>
-          <w:rFonts w:eastAsiaTheme="minorEastAsia"/>
-          <w:lang w:val="pl-PL"/>
-        </w:rPr>
-        <w:t xml:space="preserve">, program liczy pierwiastek funkcji </w:t>
+        <w:t xml:space="preserve">Dodatkowo, </w:t>
+      </w:r>
+      <w:r>
+        <w:rPr>
+          <w:rFonts w:eastAsiaTheme="minorEastAsia"/>
+          <w:lang w:val="pl-PL"/>
+        </w:rPr>
+        <w:t xml:space="preserve">program liczy także pierwiastek funkcji </w:t>
       </w:r>
       <m:oMath>
         <m:r>
@@ -535,6 +418,154 @@
           <w:rFonts w:eastAsiaTheme="minorEastAsia"/>
           <w:lang w:val="pl-PL"/>
         </w:rPr>
+        <w:t xml:space="preserve">, </w:t>
+      </w:r>
+      <w:r>
+        <w:rPr>
+          <w:lang w:val="pl-PL"/>
+        </w:rPr>
+        <w:t xml:space="preserve"> w</w:t>
+      </w:r>
+      <w:r>
+        <w:rPr>
+          <w:lang w:val="pl-PL"/>
+        </w:rPr>
+        <w:t xml:space="preserve"> celu</w:t>
+      </w:r>
+      <w:r>
+        <w:rPr>
+          <w:lang w:val="pl-PL"/>
+        </w:rPr>
+        <w:t xml:space="preserve"> usprawnienia obliczania</w:t>
+      </w:r>
+      <w:r>
+        <w:rPr>
+          <w:lang w:val="pl-PL"/>
+        </w:rPr>
+        <w:t xml:space="preserve"> </w:t>
+      </w:r>
+      <w:r>
+        <w:rPr>
+          <w:lang w:val="pl-PL"/>
+        </w:rPr>
+        <w:t>pierwiastka funkcji</w:t>
+      </w:r>
+      <w:r>
+        <w:rPr>
+          <w:lang w:val="pl-PL"/>
+        </w:rPr>
+        <w:t xml:space="preserve"> </w:t>
+      </w:r>
+      <m:oMath>
+        <m:r>
+          <w:rPr>
+            <w:rFonts w:ascii="Cambria Math" w:hAnsi="Cambria Math"/>
+            <w:lang w:val="pl-PL"/>
+          </w:rPr>
+          <m:t>g</m:t>
+        </m:r>
+        <m:d>
+          <m:dPr>
+            <m:ctrlPr>
+              <w:rPr>
+                <w:rFonts w:ascii="Cambria Math" w:hAnsi="Cambria Math"/>
+                <w:i/>
+                <w:lang w:val="pl-PL"/>
+              </w:rPr>
+            </m:ctrlPr>
+          </m:dPr>
+          <m:e>
+            <m:r>
+              <w:rPr>
+                <w:rFonts w:ascii="Cambria Math" w:hAnsi="Cambria Math"/>
+                <w:lang w:val="pl-PL"/>
+              </w:rPr>
+              <m:t>x</m:t>
+            </m:r>
+          </m:e>
+        </m:d>
+        <m:r>
+          <w:rPr>
+            <w:rFonts w:ascii="Cambria Math" w:hAnsi="Cambria Math"/>
+            <w:lang w:val="pl-PL"/>
+          </w:rPr>
+          <m:t>=</m:t>
+        </m:r>
+        <m:sSup>
+          <m:sSupPr>
+            <m:ctrlPr>
+              <w:rPr>
+                <w:rFonts w:ascii="Cambria Math" w:hAnsi="Cambria Math"/>
+                <w:i/>
+                <w:lang w:val="pl-PL"/>
+              </w:rPr>
+            </m:ctrlPr>
+          </m:sSupPr>
+          <m:e>
+            <m:d>
+              <m:dPr>
+                <m:ctrlPr>
+                  <w:rPr>
+                    <w:rFonts w:ascii="Cambria Math" w:hAnsi="Cambria Math"/>
+                    <w:i/>
+                    <w:lang w:val="pl-PL"/>
+                  </w:rPr>
+                </m:ctrlPr>
+              </m:dPr>
+              <m:e>
+                <m:r>
+                  <w:rPr>
+                    <w:rFonts w:ascii="Cambria Math" w:hAnsi="Cambria Math"/>
+                    <w:lang w:val="pl-PL"/>
+                  </w:rPr>
+                  <m:t>sin</m:t>
+                </m:r>
+                <m:d>
+                  <m:dPr>
+                    <m:ctrlPr>
+                      <w:rPr>
+                        <w:rFonts w:ascii="Cambria Math" w:hAnsi="Cambria Math"/>
+                        <w:i/>
+                        <w:lang w:val="pl-PL"/>
+                      </w:rPr>
+                    </m:ctrlPr>
+                  </m:dPr>
+                  <m:e>
+                    <m:r>
+                      <w:rPr>
+                        <w:rFonts w:ascii="Cambria Math" w:hAnsi="Cambria Math"/>
+                        <w:lang w:val="pl-PL"/>
+                      </w:rPr>
+                      <m:t>x</m:t>
+                    </m:r>
+                  </m:e>
+                </m:d>
+                <m:r>
+                  <w:rPr>
+                    <w:rFonts w:ascii="Cambria Math" w:hAnsi="Cambria Math"/>
+                    <w:lang w:val="pl-PL"/>
+                  </w:rPr>
+                  <m:t>-0.37</m:t>
+                </m:r>
+              </m:e>
+            </m:d>
+          </m:e>
+          <m:sup>
+            <m:r>
+              <w:rPr>
+                <w:rFonts w:ascii="Cambria Math" w:hAnsi="Cambria Math"/>
+                <w:lang w:val="pl-PL"/>
+              </w:rPr>
+              <m:t>2</m:t>
+            </m:r>
+          </m:sup>
+        </m:sSup>
+      </m:oMath>
+      <w:r>
+        <w:rPr>
+          <w:rFonts w:eastAsiaTheme="minorEastAsia"/>
+          <w:lang w:val="pl-PL"/>
+        </w:rPr>
         <w:t>, której pierwiastek jest taki sam, tyle że jednokrotny.</w:t>
       </w:r>
     </w:p>
@@ -550,18 +581,18 @@
           <w:lang w:val="pl-PL"/>
         </w:rPr>
         <w:drawing>
-          <wp:anchor distT="0" distB="0" distL="114300" distR="114300" simplePos="0" relativeHeight="251658240" behindDoc="0" locked="0" layoutInCell="1" allowOverlap="1" wp14:anchorId="4B499F6F" wp14:editId="302A5714">
+          <wp:anchor distT="0" distB="0" distL="114300" distR="114300" simplePos="0" relativeHeight="251658240" behindDoc="0" locked="0" layoutInCell="1" allowOverlap="1" wp14:anchorId="09134F5A" wp14:editId="62163E89">
             <wp:simplePos x="0" y="0"/>
             <wp:positionH relativeFrom="page">
               <wp:align>left</wp:align>
             </wp:positionH>
             <wp:positionV relativeFrom="paragraph">
-              <wp:posOffset>222316</wp:posOffset>
+              <wp:posOffset>177927</wp:posOffset>
             </wp:positionV>
-            <wp:extent cx="7553960" cy="3844290"/>
-            <wp:effectExtent l="0" t="0" r="8890" b="3810"/>
+            <wp:extent cx="7545070" cy="3840480"/>
+            <wp:effectExtent l="0" t="0" r="0" b="7620"/>
             <wp:wrapSquare wrapText="bothSides"/>
-            <wp:docPr id="3" name="Graphic 3"/>
+            <wp:docPr id="2" name="Graphic 2"/>
             <wp:cNvGraphicFramePr>
               <a:graphicFrameLocks xmlns:a="http://schemas.openxmlformats.org/drawingml/2006/main" noChangeAspect="1"/>
             </wp:cNvGraphicFramePr>
@@ -590,7 +621,7 @@
                   <pic:spPr>
                     <a:xfrm>
                       <a:off x="0" y="0"/>
-                      <a:ext cx="7553960" cy="3844290"/>
+                      <a:ext cx="7557615" cy="3846630"/>
                     </a:xfrm>
                     <a:prstGeom prst="rect">
                       <a:avLst/>
@@ -599,10 +630,10 @@
                 </pic:pic>
               </a:graphicData>
             </a:graphic>
-            <wp14:sizeRelH relativeFrom="page">
+            <wp14:sizeRelH relativeFrom="margin">
               <wp14:pctWidth>0</wp14:pctWidth>
             </wp14:sizeRelH>
-            <wp14:sizeRelV relativeFrom="page">
+            <wp14:sizeRelV relativeFrom="margin">
               <wp14:pctHeight>0</wp14:pctHeight>
             </wp14:sizeRelV>
           </wp:anchor>
@@ -827,14 +858,7 @@
           <w:rFonts w:eastAsiaTheme="minorEastAsia"/>
           <w:lang w:val="pl-PL"/>
         </w:rPr>
-        <w:t xml:space="preserve"> </w:t>
-      </w:r>
-      <w:r>
-        <w:rPr>
-          <w:rFonts w:eastAsiaTheme="minorEastAsia"/>
-          <w:lang w:val="pl-PL"/>
-        </w:rPr>
-        <w:t>(bisekcji i falsi są rzędu 1, siecznych ok. 1.62 a Newtona 2)</w:t>
+        <w:t xml:space="preserve"> (bisekcji i falsi są rzędu 1, siecznych ok. 1.62 a Newtona 2)</w:t>
       </w:r>
       <w:r>
         <w:rPr>
@@ -922,14 +946,7 @@
           <w:rFonts w:eastAsiaTheme="minorEastAsia"/>
           <w:lang w:val="pl-PL"/>
         </w:rPr>
-        <w:t xml:space="preserve">Dla niej </w:t>
-      </w:r>
-      <w:r>
-        <w:rPr>
-          <w:rFonts w:eastAsiaTheme="minorEastAsia"/>
-          <w:lang w:val="pl-PL"/>
-        </w:rPr>
-        <w:t xml:space="preserve">zadana dokładność </w:t>
+        <w:t xml:space="preserve">Dla niej zadana dokładność </w:t>
       </w:r>
       <m:oMath>
         <m:sSup>
@@ -982,6 +999,212 @@
           <w:rFonts w:eastAsiaTheme="minorEastAsia"/>
           <w:lang w:val="pl-PL"/>
         </w:rPr>
+        <w:t xml:space="preserve">- w </w:t>
+      </w:r>
+      <w:r>
+        <w:rPr>
+          <w:rFonts w:eastAsiaTheme="minorEastAsia"/>
+          <w:lang w:val="pl-PL"/>
+        </w:rPr>
+        <w:t>27</w:t>
+      </w:r>
+      <w:r>
+        <w:rPr>
+          <w:rFonts w:eastAsiaTheme="minorEastAsia"/>
+          <w:lang w:val="pl-PL"/>
+        </w:rPr>
+        <w:t xml:space="preserve"> iteracjach metody siecznych</w:t>
+      </w:r>
+    </w:p>
+    <w:p>
+      <w:pPr>
+        <w:rPr>
+          <w:rFonts w:eastAsiaTheme="minorEastAsia"/>
+          <w:lang w:val="pl-PL"/>
+        </w:rPr>
+      </w:pPr>
+      <w:r>
+        <w:rPr>
+          <w:rFonts w:eastAsiaTheme="minorEastAsia"/>
+          <w:lang w:val="pl-PL"/>
+        </w:rPr>
+        <w:t xml:space="preserve">- w </w:t>
+      </w:r>
+      <w:r>
+        <w:rPr>
+          <w:rFonts w:eastAsiaTheme="minorEastAsia"/>
+          <w:lang w:val="pl-PL"/>
+        </w:rPr>
+        <w:t>19</w:t>
+      </w:r>
+      <w:r>
+        <w:rPr>
+          <w:rFonts w:eastAsiaTheme="minorEastAsia"/>
+          <w:lang w:val="pl-PL"/>
+        </w:rPr>
+        <w:t xml:space="preserve"> iteracjach metody newtona</w:t>
+      </w:r>
+    </w:p>
+    <w:p>
+      <w:pPr>
+        <w:rPr>
+          <w:rFonts w:eastAsiaTheme="minorEastAsia"/>
+          <w:lang w:val="pl-PL"/>
+        </w:rPr>
+      </w:pPr>
+      <w:r>
+        <w:rPr>
+          <w:rFonts w:eastAsiaTheme="minorEastAsia"/>
+          <w:lang w:val="pl-PL"/>
+        </w:rPr>
+        <w:t>Co także zgadza się z wynikami oczekiwanymi na podstawie rzędów obu tych metod</w:t>
+      </w:r>
+      <w:r>
+        <w:rPr>
+          <w:rFonts w:eastAsiaTheme="minorEastAsia"/>
+          <w:lang w:val="pl-PL"/>
+        </w:rPr>
+        <w:t>, jednak wydać, że wymagane jest znacznie więcej iteracji ze względu na dwukrotność pierwiastka.</w:t>
+      </w:r>
+    </w:p>
+    <w:p>
+      <w:pPr>
+        <w:rPr>
+          <w:rFonts w:eastAsiaTheme="minorEastAsia"/>
+          <w:lang w:val="pl-PL"/>
+        </w:rPr>
+      </w:pPr>
+    </w:p>
+    <w:p>
+      <w:pPr>
+        <w:rPr>
+          <w:rFonts w:eastAsiaTheme="minorEastAsia"/>
+          <w:lang w:val="pl-PL"/>
+        </w:rPr>
+      </w:pPr>
+      <w:r>
+        <w:rPr>
+          <w:rFonts w:eastAsiaTheme="minorEastAsia"/>
+          <w:lang w:val="pl-PL"/>
+        </w:rPr>
+        <w:t xml:space="preserve">Dla funkcji </w:t>
+      </w:r>
+      <m:oMath>
+        <m:r>
+          <w:rPr>
+            <w:rFonts w:ascii="Cambria Math" w:eastAsiaTheme="minorEastAsia" w:hAnsi="Cambria Math"/>
+            <w:lang w:val="pl-PL"/>
+          </w:rPr>
+          <m:t>u</m:t>
+        </m:r>
+        <m:d>
+          <m:dPr>
+            <m:ctrlPr>
+              <w:rPr>
+                <w:rFonts w:ascii="Cambria Math" w:eastAsiaTheme="minorEastAsia" w:hAnsi="Cambria Math"/>
+                <w:i/>
+                <w:lang w:val="pl-PL"/>
+              </w:rPr>
+            </m:ctrlPr>
+          </m:dPr>
+          <m:e>
+            <m:r>
+              <w:rPr>
+                <w:rFonts w:ascii="Cambria Math" w:eastAsiaTheme="minorEastAsia" w:hAnsi="Cambria Math"/>
+                <w:lang w:val="pl-PL"/>
+              </w:rPr>
+              <m:t>x</m:t>
+            </m:r>
+          </m:e>
+        </m:d>
+      </m:oMath>
+      <w:r>
+        <w:rPr>
+          <w:rFonts w:eastAsiaTheme="minorEastAsia"/>
+          <w:lang w:val="pl-PL"/>
+        </w:rPr>
+        <w:t xml:space="preserve"> </w:t>
+      </w:r>
+      <w:r>
+        <w:rPr>
+          <w:rFonts w:eastAsiaTheme="minorEastAsia"/>
+          <w:lang w:val="pl-PL"/>
+        </w:rPr>
+        <w:t xml:space="preserve">także </w:t>
+      </w:r>
+      <w:r>
+        <w:rPr>
+          <w:rFonts w:eastAsiaTheme="minorEastAsia"/>
+          <w:lang w:val="pl-PL"/>
+        </w:rPr>
+        <w:t>nie dało się zastosować metod bisekcji i falsi.</w:t>
+      </w:r>
+    </w:p>
+    <w:p>
+      <w:pPr>
+        <w:rPr>
+          <w:rFonts w:eastAsiaTheme="minorEastAsia"/>
+          <w:lang w:val="pl-PL"/>
+        </w:rPr>
+      </w:pPr>
+      <w:r>
+        <w:rPr>
+          <w:rFonts w:eastAsiaTheme="minorEastAsia"/>
+          <w:lang w:val="pl-PL"/>
+        </w:rPr>
+        <w:t xml:space="preserve">Dla niej zadana dokładność </w:t>
+      </w:r>
+      <m:oMath>
+        <m:sSup>
+          <m:sSupPr>
+            <m:ctrlPr>
+              <w:rPr>
+                <w:rFonts w:ascii="Cambria Math" w:eastAsiaTheme="minorEastAsia" w:hAnsi="Cambria Math"/>
+                <w:i/>
+                <w:lang w:val="pl-PL"/>
+              </w:rPr>
+            </m:ctrlPr>
+          </m:sSupPr>
+          <m:e>
+            <m:r>
+              <w:rPr>
+                <w:rFonts w:ascii="Cambria Math" w:eastAsiaTheme="minorEastAsia" w:hAnsi="Cambria Math"/>
+                <w:lang w:val="pl-PL"/>
+              </w:rPr>
+              <m:t>10</m:t>
+            </m:r>
+          </m:e>
+          <m:sup>
+            <m:r>
+              <w:rPr>
+                <w:rFonts w:ascii="Cambria Math" w:eastAsiaTheme="minorEastAsia" w:hAnsi="Cambria Math"/>
+                <w:lang w:val="pl-PL"/>
+              </w:rPr>
+              <m:t>-6</m:t>
+            </m:r>
+          </m:sup>
+        </m:sSup>
+      </m:oMath>
+      <w:r>
+        <w:rPr>
+          <w:rFonts w:eastAsiaTheme="minorEastAsia"/>
+          <w:lang w:val="pl-PL"/>
+        </w:rPr>
+        <w:t xml:space="preserve"> została osiągnięta:</w:t>
+      </w:r>
+    </w:p>
+    <w:p>
+      <w:pPr>
+        <w:rPr>
+          <w:rFonts w:eastAsiaTheme="minorEastAsia"/>
+          <w:lang w:val="pl-PL"/>
+        </w:rPr>
+      </w:pPr>
+      <w:r>
+        <w:rPr>
+          <w:rFonts w:eastAsiaTheme="minorEastAsia"/>
+          <w:lang w:val="pl-PL"/>
+        </w:rPr>
         <w:t>- w 6 iteracjach metody siecznych</w:t>
       </w:r>
     </w:p>
@@ -1012,59 +1235,8 @@
           <w:rFonts w:eastAsiaTheme="minorEastAsia"/>
           <w:lang w:val="pl-PL"/>
         </w:rPr>
-        <w:t xml:space="preserve">Co także zgadza się z wynikami </w:t>
-      </w:r>
-      <w:r>
-        <w:rPr>
-          <w:rFonts w:eastAsiaTheme="minorEastAsia"/>
-          <w:lang w:val="pl-PL"/>
-        </w:rPr>
-        <w:t>oczekiwanymi na podstawie rzęd</w:t>
-      </w:r>
-      <w:r>
-        <w:rPr>
-          <w:rFonts w:eastAsiaTheme="minorEastAsia"/>
-          <w:lang w:val="pl-PL"/>
-        </w:rPr>
-        <w:t>ów</w:t>
-      </w:r>
-      <w:r>
-        <w:rPr>
-          <w:rFonts w:eastAsiaTheme="minorEastAsia"/>
-          <w:lang w:val="pl-PL"/>
-        </w:rPr>
-        <w:t xml:space="preserve"> </w:t>
-      </w:r>
-      <w:r>
-        <w:rPr>
-          <w:rFonts w:eastAsiaTheme="minorEastAsia"/>
-          <w:lang w:val="pl-PL"/>
-        </w:rPr>
-        <w:t>obu</w:t>
-      </w:r>
-      <w:r>
-        <w:rPr>
-          <w:rFonts w:eastAsiaTheme="minorEastAsia"/>
-          <w:lang w:val="pl-PL"/>
-        </w:rPr>
-        <w:t xml:space="preserve"> tych metod.</w:t>
-      </w:r>
-    </w:p>
-    <w:p>
-      <w:pPr>
-        <w:rPr>
-          <w:rFonts w:eastAsiaTheme="minorEastAsia"/>
-          <w:lang w:val="pl-PL"/>
-        </w:rPr>
-      </w:pPr>
-    </w:p>
-    <w:p>
-      <w:pPr>
-        <w:rPr>
-          <w:rFonts w:eastAsiaTheme="minorEastAsia"/>
-          <w:lang w:val="pl-PL"/>
-        </w:rPr>
-      </w:pPr>
+        <w:t>Co pokazuje, że pozbycie się pierwiastków wielokrotnych dramatycznie zmniejsza ilość iteracji potrzebnych do uzyskania dokładnego wyniku.</w:t>
+      </w:r>
     </w:p>
     <w:p>
       <w:pPr>
@@ -1833,7 +2005,7 @@
   <w:style w:type="paragraph" w:default="1" w:styleId="Normal">
     <w:name w:val="Normal"/>
     <w:qFormat/>
-    <w:rsid w:val="007C47A2"/>
+    <w:rsid w:val="00CE37E3"/>
   </w:style>
   <w:style w:type="paragraph" w:styleId="Heading1">
     <w:name w:val="heading 1"/>

</xml_diff>